<commit_message>
Update manual by removing the section with removing of hydrogens from the protein
</commit_message>
<xml_diff>
--- a/Target-prepare_desgn.docx
+++ b/Target-prepare_desgn.docx
@@ -27,7 +27,10 @@
         </w:rPr>
       </w:pPr>
       <w:r>
-        <w:rPr/>
+        <w:rPr>
+          <w:b/>
+          <w:bCs/>
+        </w:rPr>
       </w:r>
     </w:p>
     <w:p>
@@ -105,10 +108,7 @@
         <w:rPr/>
       </w:pPr>
       <w:r>
-        <w:rPr>
-          <w:i w:val="false"/>
-          <w:iCs w:val="false"/>
-        </w:rPr>
+        <w:rPr/>
       </w:r>
     </w:p>
     <w:p>
@@ -288,8 +288,10 @@
       </w:pPr>
       <w:r>
         <w:rPr>
-          <w:i/>
-          <w:iCs/>
+          <w:b/>
+          <w:bCs/>
+          <w:i w:val="false"/>
+          <w:iCs w:val="false"/>
         </w:rPr>
       </w:r>
     </w:p>
@@ -831,18 +833,18 @@
         <w:pStyle w:val="Normal"/>
         <w:rPr/>
       </w:pPr>
+      <w:bookmarkStart w:id="0" w:name="__DdeLink__327_771294468"/>
       <w:r>
         <w:rPr/>
         <w:t>setattr r type HIE :</w:t>
       </w:r>
-      <w:hyperlink r:id="rId5">
-        <w:r>
-          <w:rPr>
-            <w:rStyle w:val="InternetLink"/>
-          </w:rPr>
-          <w:t>HIS@HE2</w:t>
-        </w:r>
-      </w:hyperlink>
+      <w:r>
+        <w:rPr>
+          <w:rStyle w:val="InternetLink"/>
+        </w:rPr>
+        <w:t>HIS@HE2</w:t>
+      </w:r>
+      <w:bookmarkEnd w:id="0"/>
     </w:p>
     <w:p>
       <w:pPr>
@@ -971,7 +973,7 @@
                     </pic:cNvPicPr>
                   </pic:nvPicPr>
                   <pic:blipFill>
-                    <a:blip r:embed="rId6"/>
+                    <a:blip r:embed="rId4"/>
                     <a:stretch>
                       <a:fillRect/>
                     </a:stretch>
@@ -995,104 +997,41 @@
     <w:p>
       <w:pPr>
         <w:pStyle w:val="Normal"/>
-        <w:rPr/>
-      </w:pPr>
-      <w:r>
-        <w:rPr>
-          <w:b/>
-          <w:bCs/>
-        </w:rPr>
-        <w:t>10) Remove non-polar hydrogens (required for Autodock Vina)</w:t>
-      </w:r>
-    </w:p>
-    <w:p>
-      <w:pPr>
-        <w:pStyle w:val="Normal"/>
-        <w:rPr>
-          <w:i/>
-          <w:i/>
-          <w:iCs/>
-        </w:rPr>
-      </w:pPr>
-      <w:r>
-        <w:rPr>
-          <w:i/>
-          <w:iCs/>
-        </w:rPr>
-        <w:t>Select → Chemistry → IDATM type → HC → Actions → Atoms/Bonds→ delete</w:t>
-      </w:r>
-    </w:p>
-    <w:p>
-      <w:pPr>
-        <w:pStyle w:val="Normal"/>
-        <w:rPr>
-          <w:i/>
-          <w:i/>
-          <w:iCs/>
-        </w:rPr>
-      </w:pPr>
-      <w:r>
-        <w:rPr>
-          <w:i/>
-          <w:iCs/>
-        </w:rPr>
-      </w:r>
-    </w:p>
-    <w:p>
-      <w:pPr>
-        <w:pStyle w:val="Normal"/>
-        <w:rPr/>
-      </w:pPr>
-      <w:r>
-        <w:rPr/>
-        <w:t>* also it is good to check Histidin’s hydrogens (sometimes there are 2 H atoms)</w:t>
-      </w:r>
-    </w:p>
-    <w:p>
-      <w:pPr>
-        <w:pStyle w:val="Normal"/>
-        <w:rPr/>
-      </w:pPr>
-      <w:r>
-        <w:rPr/>
-      </w:r>
-    </w:p>
-    <w:p>
-      <w:pPr>
-        <w:pStyle w:val="Normal"/>
-        <w:rPr/>
-      </w:pPr>
-      <w:r>
-        <w:rPr>
-          <w:b/>
-          <w:bCs/>
-        </w:rPr>
-        <w:t>11) Save proteins as pdb</w:t>
-      </w:r>
-    </w:p>
-    <w:p>
-      <w:pPr>
-        <w:pStyle w:val="Normal"/>
-        <w:rPr/>
-      </w:pPr>
-      <w:r>
-        <w:rPr/>
-        <w:t>save ligands, water if you need as described above</w:t>
-      </w:r>
-    </w:p>
-    <w:p>
-      <w:pPr>
-        <w:pStyle w:val="Normal"/>
-        <w:rPr>
-          <w:b/>
-          <w:b/>
-          <w:bCs/>
-        </w:rPr>
-      </w:pPr>
-      <w:r>
-        <w:rPr>
-          <w:b/>
-          <w:bCs/>
+        <w:rPr>
+          <w:b/>
+          <w:b/>
+          <w:bCs/>
+        </w:rPr>
+      </w:pPr>
+      <w:r>
+        <w:rPr/>
+      </w:r>
+    </w:p>
+    <w:p>
+      <w:pPr>
+        <w:pStyle w:val="Normal"/>
+        <w:rPr>
+          <w:b w:val="false"/>
+          <w:b w:val="false"/>
+          <w:bCs w:val="false"/>
+        </w:rPr>
+      </w:pPr>
+      <w:r>
+        <w:rPr/>
+      </w:r>
+      <w:r>
+        <w:br w:type="page"/>
+      </w:r>
+    </w:p>
+    <w:p>
+      <w:pPr>
+        <w:pStyle w:val="Normal"/>
+        <w:rPr/>
+      </w:pPr>
+      <w:r>
+        <w:rPr>
+          <w:b w:val="false"/>
+          <w:bCs w:val="false"/>
         </w:rPr>
         <w:tab/>
         <w:tab/>
@@ -1100,27 +1039,6 @@
         <w:tab/>
         <w:tab/>
       </w:r>
-    </w:p>
-    <w:p>
-      <w:pPr>
-        <w:pStyle w:val="Normal"/>
-        <w:rPr>
-          <w:b w:val="false"/>
-          <w:b w:val="false"/>
-          <w:bCs w:val="false"/>
-        </w:rPr>
-      </w:pPr>
-      <w:r>
-        <w:rPr>
-          <w:b w:val="false"/>
-          <w:bCs w:val="false"/>
-        </w:rPr>
-        <w:tab/>
-        <w:tab/>
-        <w:tab/>
-        <w:tab/>
-        <w:tab/>
-      </w:r>
       <w:r>
         <w:rPr>
           <w:b w:val="false"/>
@@ -1169,7 +1087,10 @@
         </w:rPr>
       </w:pPr>
       <w:r>
-        <w:rPr/>
+        <w:rPr>
+          <w:b w:val="false"/>
+          <w:bCs w:val="false"/>
+        </w:rPr>
       </w:r>
     </w:p>
     <w:p>
@@ -1228,7 +1149,10 @@
         </w:rPr>
       </w:pPr>
       <w:r>
-        <w:rPr/>
+        <w:rPr>
+          <w:b w:val="false"/>
+          <w:bCs w:val="false"/>
+        </w:rPr>
       </w:r>
     </w:p>
     <w:p>
@@ -2769,7 +2693,7 @@
                     </pic:cNvPicPr>
                   </pic:nvPicPr>
                   <pic:blipFill>
-                    <a:blip r:embed="rId7"/>
+                    <a:blip r:embed="rId5"/>
                     <a:stretch>
                       <a:fillRect/>
                     </a:stretch>
@@ -2946,7 +2870,7 @@
                     </pic:cNvPicPr>
                   </pic:nvPicPr>
                   <pic:blipFill>
-                    <a:blip r:embed="rId8"/>
+                    <a:blip r:embed="rId6"/>
                     <a:stretch>
                       <a:fillRect/>
                     </a:stretch>
@@ -3036,7 +2960,7 @@
                     </pic:cNvPicPr>
                   </pic:nvPicPr>
                   <pic:blipFill>
-                    <a:blip r:embed="rId9"/>
+                    <a:blip r:embed="rId7"/>
                     <a:stretch>
                       <a:fillRect/>
                     </a:stretch>
@@ -3124,7 +3048,7 @@
                     </pic:cNvPicPr>
                   </pic:nvPicPr>
                   <pic:blipFill>
-                    <a:blip r:embed="rId10"/>
+                    <a:blip r:embed="rId8"/>
                     <a:stretch>
                       <a:fillRect/>
                     </a:stretch>
@@ -3178,7 +3102,7 @@
                     </pic:cNvPicPr>
                   </pic:nvPicPr>
                   <pic:blipFill>
-                    <a:blip r:embed="rId11"/>
+                    <a:blip r:embed="rId9"/>
                     <a:stretch>
                       <a:fillRect/>
                     </a:stretch>
@@ -3283,7 +3207,7 @@
                     </pic:cNvPicPr>
                   </pic:nvPicPr>
                   <pic:blipFill>
-                    <a:blip r:embed="rId12"/>
+                    <a:blip r:embed="rId10"/>
                     <a:stretch>
                       <a:fillRect/>
                     </a:stretch>
@@ -3360,15 +3284,12 @@
       <w:rPr>
         <w:rFonts w:ascii="Liberation Serif" w:hAnsi="Liberation Serif" w:eastAsia="Noto Serif CJK SC" w:cs="Lohit Devanagari"/>
         <w:kern w:val="2"/>
-        <w:sz w:val="24"/>
         <w:szCs w:val="24"/>
         <w:lang w:val="en-US" w:eastAsia="zh-CN" w:bidi="hi-IN"/>
       </w:rPr>
     </w:rPrDefault>
     <w:pPrDefault>
-      <w:pPr>
-        <w:suppressAutoHyphens w:val="true"/>
-      </w:pPr>
+      <w:pPr/>
     </w:pPrDefault>
   </w:docDefaults>
   <w:latentStyles w:defLockedState="0" w:defUIPriority="99" w:defSemiHidden="1" w:defUnhideWhenUsed="1" w:defQFormat="0" w:count="267">
@@ -3533,7 +3454,6 @@
   <w:style w:type="paragraph" w:styleId="Heading1">
     <w:name w:val="Heading 1"/>
     <w:basedOn w:val="Heading"/>
-    <w:next w:val="TextBody"/>
     <w:qFormat/>
     <w:pPr>
       <w:spacing w:before="240" w:after="120"/>
@@ -3589,7 +3509,7 @@
     </w:rPr>
   </w:style>
   <w:style w:type="character" w:styleId="InternetLink" w:customStyle="1">
-    <w:name w:val="Hyperlink"/>
+    <w:name w:val="Internet Link"/>
     <w:rsid w:val="001842f6"/>
     <w:rPr>
       <w:color w:val="000080"/>
@@ -3609,6 +3529,11 @@
       <w:sz w:val="16"/>
       <w:szCs w:val="14"/>
     </w:rPr>
+  </w:style>
+  <w:style w:type="character" w:styleId="ListLabel1">
+    <w:name w:val="ListLabel 1"/>
+    <w:qFormat/>
+    <w:rPr/>
   </w:style>
   <w:style w:type="paragraph" w:styleId="Heading" w:customStyle="1">
     <w:name w:val="Heading"/>

</xml_diff>